<commit_message>
Add sprint documents and screenshots
</commit_message>
<xml_diff>
--- a/Phase 2/sprint document.docx
+++ b/Phase 2/sprint document.docx
@@ -18,7 +18,36 @@
           <w:sz w:val="32"/>
           <w:szCs w:val="32"/>
         </w:rPr>
-        <w:t>Development of LockedMe.com File Management Application</w:t>
+        <w:t xml:space="preserve">Development of </w:t>
+      </w:r>
+      <w:proofErr w:type="spellStart"/>
+      <w:r>
+        <w:rPr>
+          <w:b/>
+          <w:bCs/>
+          <w:sz w:val="32"/>
+          <w:szCs w:val="32"/>
+        </w:rPr>
+        <w:t>FlyAway</w:t>
+      </w:r>
+      <w:proofErr w:type="spellEnd"/>
+      <w:r>
+        <w:rPr>
+          <w:b/>
+          <w:bCs/>
+          <w:sz w:val="32"/>
+          <w:szCs w:val="32"/>
+        </w:rPr>
+        <w:t xml:space="preserve"> </w:t>
+      </w:r>
+      <w:r>
+        <w:rPr>
+          <w:b/>
+          <w:bCs/>
+          <w:sz w:val="32"/>
+          <w:szCs w:val="32"/>
+        </w:rPr>
+        <w:t>Booking Web Application</w:t>
       </w:r>
     </w:p>
     <w:p>
@@ -149,7 +178,21 @@
           <w:sz w:val="28"/>
           <w:szCs w:val="28"/>
         </w:rPr>
-        <w:t>Under the Phase 1 directory</w:t>
+        <w:t xml:space="preserve">Under the Phase </w:t>
+      </w:r>
+      <w:r>
+        <w:rPr>
+          <w:sz w:val="28"/>
+          <w:szCs w:val="28"/>
+        </w:rPr>
+        <w:t>2</w:t>
+      </w:r>
+      <w:r>
+        <w:rPr>
+          <w:sz w:val="28"/>
+          <w:szCs w:val="28"/>
+        </w:rPr>
+        <w:t xml:space="preserve"> directory</w:t>
       </w:r>
     </w:p>
     <w:p>
@@ -191,49 +234,21 @@
           <w:sz w:val="28"/>
           <w:szCs w:val="28"/>
         </w:rPr>
-        <w:t>This is a command line application that enables a user to create,</w:t>
-      </w:r>
-      <w:r>
-        <w:rPr>
-          <w:sz w:val="28"/>
-          <w:szCs w:val="28"/>
-        </w:rPr>
-        <w:t xml:space="preserve"> </w:t>
-      </w:r>
-      <w:r>
-        <w:rPr>
-          <w:sz w:val="28"/>
-          <w:szCs w:val="28"/>
-        </w:rPr>
-        <w:t>view,</w:t>
-      </w:r>
-      <w:r>
-        <w:rPr>
-          <w:sz w:val="28"/>
-          <w:szCs w:val="28"/>
-        </w:rPr>
-        <w:t xml:space="preserve"> </w:t>
-      </w:r>
-      <w:r>
-        <w:rPr>
-          <w:sz w:val="28"/>
-          <w:szCs w:val="28"/>
-        </w:rPr>
-        <w:t>delete and search files in a given directory.</w:t>
-      </w:r>
-      <w:r>
-        <w:rPr>
-          <w:sz w:val="28"/>
-          <w:szCs w:val="28"/>
-        </w:rPr>
-        <w:t xml:space="preserve"> </w:t>
-      </w:r>
-      <w:r>
-        <w:rPr>
-          <w:sz w:val="28"/>
-          <w:szCs w:val="28"/>
-        </w:rPr>
-        <w:t>The user can navigate through different options present of the screen through user inputs.</w:t>
+        <w:t>This is Jakarta EE web application through which a user can make a booking for a flight</w:t>
+      </w:r>
+      <w:r>
+        <w:rPr>
+          <w:sz w:val="28"/>
+          <w:szCs w:val="28"/>
+        </w:rPr>
+        <w:t>.</w:t>
+      </w:r>
+      <w:r>
+        <w:rPr>
+          <w:sz w:val="28"/>
+          <w:szCs w:val="28"/>
+        </w:rPr>
+        <w:t xml:space="preserve"> Admin manages the backend doing this like adding airlines and flights.</w:t>
       </w:r>
     </w:p>
     <w:p>
@@ -307,6 +322,148 @@
           <w:sz w:val="28"/>
           <w:szCs w:val="28"/>
         </w:rPr>
+        <w:t>Hibernate 6</w:t>
+      </w:r>
+    </w:p>
+    <w:p>
+      <w:pPr>
+        <w:pStyle w:val="ListParagraph"/>
+        <w:numPr>
+          <w:ilvl w:val="0"/>
+          <w:numId w:val="2"/>
+        </w:numPr>
+        <w:rPr>
+          <w:sz w:val="28"/>
+          <w:szCs w:val="28"/>
+        </w:rPr>
+      </w:pPr>
+      <w:r>
+        <w:rPr>
+          <w:sz w:val="28"/>
+          <w:szCs w:val="28"/>
+        </w:rPr>
+        <w:t>Jakarta EE 10</w:t>
+      </w:r>
+    </w:p>
+    <w:p>
+      <w:pPr>
+        <w:pStyle w:val="ListParagraph"/>
+        <w:numPr>
+          <w:ilvl w:val="0"/>
+          <w:numId w:val="2"/>
+        </w:numPr>
+        <w:rPr>
+          <w:sz w:val="28"/>
+          <w:szCs w:val="28"/>
+        </w:rPr>
+      </w:pPr>
+      <w:r>
+        <w:rPr>
+          <w:sz w:val="28"/>
+          <w:szCs w:val="28"/>
+        </w:rPr>
+        <w:t>Tomcat Application Server 10</w:t>
+      </w:r>
+    </w:p>
+    <w:p>
+      <w:pPr>
+        <w:pStyle w:val="ListParagraph"/>
+        <w:numPr>
+          <w:ilvl w:val="0"/>
+          <w:numId w:val="2"/>
+        </w:numPr>
+        <w:rPr>
+          <w:sz w:val="28"/>
+          <w:szCs w:val="28"/>
+        </w:rPr>
+      </w:pPr>
+      <w:r>
+        <w:rPr>
+          <w:sz w:val="28"/>
+          <w:szCs w:val="28"/>
+        </w:rPr>
+        <w:t>Lombok</w:t>
+      </w:r>
+    </w:p>
+    <w:p>
+      <w:pPr>
+        <w:pStyle w:val="ListParagraph"/>
+        <w:numPr>
+          <w:ilvl w:val="0"/>
+          <w:numId w:val="2"/>
+        </w:numPr>
+        <w:rPr>
+          <w:sz w:val="28"/>
+          <w:szCs w:val="28"/>
+        </w:rPr>
+      </w:pPr>
+      <w:r>
+        <w:rPr>
+          <w:sz w:val="28"/>
+          <w:szCs w:val="28"/>
+        </w:rPr>
+        <w:t>Bootstrap 5</w:t>
+      </w:r>
+    </w:p>
+    <w:p>
+      <w:pPr>
+        <w:pStyle w:val="ListParagraph"/>
+        <w:numPr>
+          <w:ilvl w:val="0"/>
+          <w:numId w:val="2"/>
+        </w:numPr>
+        <w:rPr>
+          <w:sz w:val="28"/>
+          <w:szCs w:val="28"/>
+        </w:rPr>
+      </w:pPr>
+      <w:proofErr w:type="spellStart"/>
+      <w:r>
+        <w:rPr>
+          <w:sz w:val="28"/>
+          <w:szCs w:val="28"/>
+        </w:rPr>
+        <w:t>Jquery</w:t>
+      </w:r>
+      <w:proofErr w:type="spellEnd"/>
+    </w:p>
+    <w:p>
+      <w:pPr>
+        <w:pStyle w:val="ListParagraph"/>
+        <w:numPr>
+          <w:ilvl w:val="0"/>
+          <w:numId w:val="2"/>
+        </w:numPr>
+        <w:rPr>
+          <w:sz w:val="28"/>
+          <w:szCs w:val="28"/>
+        </w:rPr>
+      </w:pPr>
+      <w:r>
+        <w:rPr>
+          <w:sz w:val="28"/>
+          <w:szCs w:val="28"/>
+        </w:rPr>
+        <w:t>MySQL</w:t>
+      </w:r>
+    </w:p>
+    <w:p>
+      <w:pPr>
+        <w:pStyle w:val="ListParagraph"/>
+        <w:numPr>
+          <w:ilvl w:val="0"/>
+          <w:numId w:val="2"/>
+        </w:numPr>
+        <w:rPr>
+          <w:sz w:val="28"/>
+          <w:szCs w:val="28"/>
+        </w:rPr>
+      </w:pPr>
+      <w:r>
+        <w:rPr>
+          <w:sz w:val="28"/>
+          <w:szCs w:val="28"/>
+        </w:rPr>
         <w:t>Maven</w:t>
       </w:r>
     </w:p>
@@ -391,23 +548,53 @@
           <w:sz w:val="28"/>
           <w:szCs w:val="28"/>
         </w:rPr>
-        <w:t>For Java concepts in the project: The application requires JDK 17.</w:t>
-      </w:r>
-    </w:p>
-    <w:p>
-      <w:pPr>
-        <w:rPr>
-          <w:sz w:val="28"/>
-          <w:szCs w:val="28"/>
-        </w:rPr>
-      </w:pPr>
-      <w:r>
-        <w:rPr>
-          <w:sz w:val="28"/>
-          <w:szCs w:val="28"/>
-        </w:rPr>
-        <w:t>It uses concepts such as Multithreading, Regular  Expressions, Generics, Stream API, Data Structures, Java NIO API and other basic java concepts.</w:t>
-      </w:r>
+        <w:t>For Java concepts in the project: The application requires JDK 17</w:t>
+      </w:r>
+      <w:r>
+        <w:rPr>
+          <w:sz w:val="28"/>
+          <w:szCs w:val="28"/>
+        </w:rPr>
+        <w:t xml:space="preserve"> &amp; Tomcat 10</w:t>
+      </w:r>
+    </w:p>
+    <w:p>
+      <w:pPr>
+        <w:rPr>
+          <w:sz w:val="28"/>
+          <w:szCs w:val="28"/>
+        </w:rPr>
+      </w:pPr>
+      <w:r>
+        <w:rPr>
+          <w:sz w:val="28"/>
+          <w:szCs w:val="28"/>
+        </w:rPr>
+        <w:t>It uses concepts such as</w:t>
+      </w:r>
+      <w:r>
+        <w:rPr>
+          <w:sz w:val="28"/>
+          <w:szCs w:val="28"/>
+        </w:rPr>
+        <w:t xml:space="preserve"> Servlet API, SQL etc.</w:t>
+      </w:r>
+    </w:p>
+    <w:p>
+      <w:pPr>
+        <w:rPr>
+          <w:sz w:val="28"/>
+          <w:szCs w:val="28"/>
+        </w:rPr>
+      </w:pPr>
+    </w:p>
+    <w:p>
+      <w:pPr>
+        <w:rPr>
+          <w:sz w:val="28"/>
+          <w:szCs w:val="28"/>
+        </w:rPr>
+      </w:pPr>
     </w:p>
     <w:p>
       <w:pPr>
@@ -425,80 +612,24 @@
           <w:sz w:val="28"/>
           <w:szCs w:val="28"/>
         </w:rPr>
-        <w:t>Algorithms</w:t>
-      </w:r>
-    </w:p>
-    <w:p>
-      <w:pPr>
-        <w:pStyle w:val="ListParagraph"/>
-        <w:numPr>
-          <w:ilvl w:val="0"/>
-          <w:numId w:val="4"/>
-        </w:numPr>
-        <w:rPr>
-          <w:sz w:val="28"/>
-          <w:szCs w:val="28"/>
-        </w:rPr>
-      </w:pPr>
-      <w:r>
-        <w:rPr>
-          <w:sz w:val="28"/>
-          <w:szCs w:val="28"/>
-        </w:rPr>
-        <w:t>Sorting : Selection Sort</w:t>
-      </w:r>
-    </w:p>
-    <w:p>
-      <w:pPr>
-        <w:pStyle w:val="ListParagraph"/>
-        <w:numPr>
-          <w:ilvl w:val="0"/>
-          <w:numId w:val="4"/>
-        </w:numPr>
-        <w:rPr>
-          <w:sz w:val="28"/>
-          <w:szCs w:val="28"/>
-        </w:rPr>
-      </w:pPr>
-      <w:r>
-        <w:rPr>
-          <w:sz w:val="28"/>
-          <w:szCs w:val="28"/>
-        </w:rPr>
-        <w:t>Searching : Binary Search</w:t>
-      </w:r>
-    </w:p>
-    <w:p>
-      <w:pPr>
-        <w:rPr>
-          <w:sz w:val="28"/>
-          <w:szCs w:val="28"/>
-        </w:rPr>
-      </w:pPr>
-    </w:p>
-    <w:p>
-      <w:pPr>
-        <w:rPr>
-          <w:sz w:val="28"/>
-          <w:szCs w:val="28"/>
-        </w:rPr>
-      </w:pPr>
-    </w:p>
-    <w:p>
-      <w:pPr>
-        <w:rPr>
-          <w:sz w:val="28"/>
-          <w:szCs w:val="28"/>
-        </w:rPr>
-      </w:pPr>
-    </w:p>
-    <w:p>
-      <w:pPr>
-        <w:rPr>
-          <w:sz w:val="28"/>
-          <w:szCs w:val="28"/>
-        </w:rPr>
-      </w:pPr>
+        <w:lastRenderedPageBreak/>
+        <w:t>PROJECT IMPLEMENTATION</w:t>
+      </w:r>
+    </w:p>
+    <w:p>
+      <w:pPr>
+        <w:rPr>
+          <w:sz w:val="28"/>
+          <w:szCs w:val="28"/>
+        </w:rPr>
+      </w:pPr>
+      <w:r>
+        <w:rPr>
+          <w:sz w:val="28"/>
+          <w:szCs w:val="28"/>
+        </w:rPr>
+        <w:t>The project was completed in 2 sprints:</w:t>
+      </w:r>
     </w:p>
     <w:p>
       <w:pPr>
@@ -516,33 +647,17 @@
           <w:sz w:val="28"/>
           <w:szCs w:val="28"/>
         </w:rPr>
-        <w:t>PROJECT IMPLEMENTATION</w:t>
-      </w:r>
-    </w:p>
-    <w:p>
-      <w:pPr>
-        <w:rPr>
-          <w:sz w:val="28"/>
-          <w:szCs w:val="28"/>
-        </w:rPr>
-      </w:pPr>
-      <w:r>
-        <w:rPr>
-          <w:sz w:val="28"/>
-          <w:szCs w:val="28"/>
-        </w:rPr>
-        <w:t>The project was completed in 2 sprints:</w:t>
-      </w:r>
-    </w:p>
-    <w:p>
-      <w:pPr>
+        <w:t>Sprin</w:t>
+      </w:r>
+      <w:r>
         <w:rPr>
           <w:b/>
           <w:bCs/>
           <w:sz w:val="28"/>
           <w:szCs w:val="28"/>
         </w:rPr>
-      </w:pPr>
+        <w:t>t</w:t>
+      </w:r>
       <w:r>
         <w:rPr>
           <w:b/>
@@ -550,17 +665,183 @@
           <w:sz w:val="28"/>
           <w:szCs w:val="28"/>
         </w:rPr>
-        <w:t>Sprin</w:t>
-      </w:r>
-      <w:r>
+        <w:t xml:space="preserve"> 1</w:t>
+      </w:r>
+    </w:p>
+    <w:p>
+      <w:pPr>
+        <w:rPr>
+          <w:sz w:val="28"/>
+          <w:szCs w:val="28"/>
+        </w:rPr>
+      </w:pPr>
+      <w:r>
+        <w:rPr>
+          <w:sz w:val="28"/>
+          <w:szCs w:val="28"/>
+        </w:rPr>
+        <w:t xml:space="preserve">The following </w:t>
+      </w:r>
+      <w:r>
+        <w:rPr>
+          <w:sz w:val="28"/>
+          <w:szCs w:val="28"/>
+        </w:rPr>
+        <w:t>were</w:t>
+      </w:r>
+      <w:r>
+        <w:rPr>
+          <w:sz w:val="28"/>
+          <w:szCs w:val="28"/>
+        </w:rPr>
+        <w:t xml:space="preserve"> achieved</w:t>
+      </w:r>
+      <w:r>
+        <w:rPr>
+          <w:sz w:val="28"/>
+          <w:szCs w:val="28"/>
+        </w:rPr>
+        <w:t xml:space="preserve"> in this designing sprint:</w:t>
+      </w:r>
+    </w:p>
+    <w:p>
+      <w:pPr>
+        <w:pStyle w:val="ListParagraph"/>
+        <w:numPr>
+          <w:ilvl w:val="0"/>
+          <w:numId w:val="5"/>
+        </w:numPr>
+        <w:rPr>
+          <w:sz w:val="28"/>
+          <w:szCs w:val="28"/>
+        </w:rPr>
+      </w:pPr>
+      <w:r>
+        <w:rPr>
+          <w:sz w:val="28"/>
+          <w:szCs w:val="28"/>
+        </w:rPr>
+        <w:t>Determining Java concepts to be used</w:t>
+      </w:r>
+    </w:p>
+    <w:p>
+      <w:pPr>
+        <w:pStyle w:val="ListParagraph"/>
+        <w:numPr>
+          <w:ilvl w:val="0"/>
+          <w:numId w:val="5"/>
+        </w:numPr>
+        <w:rPr>
+          <w:sz w:val="28"/>
+          <w:szCs w:val="28"/>
+        </w:rPr>
+      </w:pPr>
+      <w:r>
+        <w:rPr>
+          <w:sz w:val="28"/>
+          <w:szCs w:val="28"/>
+        </w:rPr>
+        <w:t xml:space="preserve">Choosing </w:t>
+      </w:r>
+      <w:r>
+        <w:rPr>
+          <w:sz w:val="28"/>
+          <w:szCs w:val="28"/>
+        </w:rPr>
+        <w:t>database technology and build tools</w:t>
+      </w:r>
+      <w:r>
+        <w:rPr>
+          <w:sz w:val="28"/>
+          <w:szCs w:val="28"/>
+        </w:rPr>
+        <w:t xml:space="preserve"> </w:t>
+      </w:r>
+    </w:p>
+    <w:p>
+      <w:pPr>
+        <w:pStyle w:val="ListParagraph"/>
+        <w:numPr>
+          <w:ilvl w:val="0"/>
+          <w:numId w:val="5"/>
+        </w:numPr>
+        <w:rPr>
+          <w:sz w:val="28"/>
+          <w:szCs w:val="28"/>
+        </w:rPr>
+      </w:pPr>
+      <w:r>
+        <w:rPr>
+          <w:sz w:val="28"/>
+          <w:szCs w:val="28"/>
+        </w:rPr>
+        <w:t>Defining project scope and structure</w:t>
+      </w:r>
+    </w:p>
+    <w:p>
+      <w:pPr>
+        <w:pStyle w:val="ListParagraph"/>
+        <w:numPr>
+          <w:ilvl w:val="0"/>
+          <w:numId w:val="5"/>
+        </w:numPr>
+        <w:rPr>
+          <w:sz w:val="28"/>
+          <w:szCs w:val="28"/>
+        </w:rPr>
+      </w:pPr>
+      <w:r>
+        <w:rPr>
+          <w:sz w:val="28"/>
+          <w:szCs w:val="28"/>
+        </w:rPr>
+        <w:t>Preparing remote repository</w:t>
+      </w:r>
+    </w:p>
+    <w:p>
+      <w:pPr>
+        <w:pStyle w:val="ListParagraph"/>
+        <w:numPr>
+          <w:ilvl w:val="0"/>
+          <w:numId w:val="5"/>
+        </w:numPr>
+        <w:rPr>
+          <w:sz w:val="28"/>
+          <w:szCs w:val="28"/>
+        </w:rPr>
+      </w:pPr>
+      <w:r>
+        <w:rPr>
+          <w:sz w:val="28"/>
+          <w:szCs w:val="28"/>
+        </w:rPr>
+        <w:t>Sprint planning and review</w:t>
+      </w:r>
+    </w:p>
+    <w:p>
+      <w:pPr>
+        <w:rPr>
+          <w:sz w:val="28"/>
+          <w:szCs w:val="28"/>
+        </w:rPr>
+      </w:pPr>
+      <w:r>
+        <w:rPr>
+          <w:sz w:val="28"/>
+          <w:szCs w:val="28"/>
+        </w:rPr>
+        <w:t xml:space="preserve"> </w:t>
+      </w:r>
+    </w:p>
+    <w:p>
+      <w:pPr>
         <w:rPr>
           <w:b/>
           <w:bCs/>
           <w:sz w:val="28"/>
           <w:szCs w:val="28"/>
         </w:rPr>
-        <w:t>t</w:t>
-      </w:r>
+      </w:pPr>
       <w:r>
         <w:rPr>
           <w:b/>
@@ -568,169 +849,17 @@
           <w:sz w:val="28"/>
           <w:szCs w:val="28"/>
         </w:rPr>
-        <w:t xml:space="preserve"> 1</w:t>
-      </w:r>
-    </w:p>
-    <w:p>
-      <w:pPr>
-        <w:rPr>
-          <w:sz w:val="28"/>
-          <w:szCs w:val="28"/>
-        </w:rPr>
-      </w:pPr>
-      <w:r>
-        <w:rPr>
-          <w:sz w:val="28"/>
-          <w:szCs w:val="28"/>
-        </w:rPr>
-        <w:t xml:space="preserve">The following </w:t>
-      </w:r>
-      <w:r>
-        <w:rPr>
-          <w:sz w:val="28"/>
-          <w:szCs w:val="28"/>
-        </w:rPr>
-        <w:t>were</w:t>
-      </w:r>
-      <w:r>
-        <w:rPr>
-          <w:sz w:val="28"/>
-          <w:szCs w:val="28"/>
-        </w:rPr>
-        <w:t xml:space="preserve"> achieved</w:t>
-      </w:r>
-      <w:r>
-        <w:rPr>
-          <w:sz w:val="28"/>
-          <w:szCs w:val="28"/>
-        </w:rPr>
-        <w:t xml:space="preserve"> in this designing sprint:</w:t>
-      </w:r>
-    </w:p>
-    <w:p>
-      <w:pPr>
-        <w:pStyle w:val="ListParagraph"/>
-        <w:numPr>
-          <w:ilvl w:val="0"/>
-          <w:numId w:val="5"/>
-        </w:numPr>
-        <w:rPr>
-          <w:sz w:val="28"/>
-          <w:szCs w:val="28"/>
-        </w:rPr>
-      </w:pPr>
-      <w:r>
-        <w:rPr>
-          <w:sz w:val="28"/>
-          <w:szCs w:val="28"/>
-        </w:rPr>
-        <w:t>Determining Java concepts to be used</w:t>
-      </w:r>
-    </w:p>
-    <w:p>
-      <w:pPr>
-        <w:pStyle w:val="ListParagraph"/>
-        <w:numPr>
-          <w:ilvl w:val="0"/>
-          <w:numId w:val="5"/>
-        </w:numPr>
-        <w:rPr>
-          <w:sz w:val="28"/>
-          <w:szCs w:val="28"/>
-        </w:rPr>
-      </w:pPr>
-      <w:r>
-        <w:rPr>
-          <w:sz w:val="28"/>
-          <w:szCs w:val="28"/>
-        </w:rPr>
-        <w:t xml:space="preserve">Choosing data structures and algorithms </w:t>
-      </w:r>
-    </w:p>
-    <w:p>
-      <w:pPr>
-        <w:pStyle w:val="ListParagraph"/>
-        <w:numPr>
-          <w:ilvl w:val="0"/>
-          <w:numId w:val="5"/>
-        </w:numPr>
-        <w:rPr>
-          <w:sz w:val="28"/>
-          <w:szCs w:val="28"/>
-        </w:rPr>
-      </w:pPr>
-      <w:r>
-        <w:rPr>
-          <w:sz w:val="28"/>
-          <w:szCs w:val="28"/>
-        </w:rPr>
-        <w:t>Defining project scope and structure</w:t>
-      </w:r>
-    </w:p>
-    <w:p>
-      <w:pPr>
-        <w:pStyle w:val="ListParagraph"/>
-        <w:numPr>
-          <w:ilvl w:val="0"/>
-          <w:numId w:val="5"/>
-        </w:numPr>
-        <w:rPr>
-          <w:sz w:val="28"/>
-          <w:szCs w:val="28"/>
-        </w:rPr>
-      </w:pPr>
-      <w:r>
-        <w:rPr>
-          <w:sz w:val="28"/>
-          <w:szCs w:val="28"/>
-        </w:rPr>
-        <w:t>Preparing remote repository</w:t>
-      </w:r>
-    </w:p>
-    <w:p>
-      <w:pPr>
-        <w:pStyle w:val="ListParagraph"/>
-        <w:numPr>
-          <w:ilvl w:val="0"/>
-          <w:numId w:val="5"/>
-        </w:numPr>
-        <w:rPr>
-          <w:sz w:val="28"/>
-          <w:szCs w:val="28"/>
-        </w:rPr>
-      </w:pPr>
-      <w:r>
-        <w:rPr>
-          <w:sz w:val="28"/>
-          <w:szCs w:val="28"/>
-        </w:rPr>
-        <w:t>Sprint planning and review</w:t>
-      </w:r>
-    </w:p>
-    <w:p>
-      <w:pPr>
-        <w:rPr>
-          <w:sz w:val="28"/>
-          <w:szCs w:val="28"/>
-        </w:rPr>
-      </w:pPr>
-      <w:r>
-        <w:rPr>
-          <w:sz w:val="28"/>
-          <w:szCs w:val="28"/>
-        </w:rPr>
-        <w:t xml:space="preserve"> </w:t>
-      </w:r>
-    </w:p>
-    <w:p>
-      <w:pPr>
+        <w:t>Sprin</w:t>
+      </w:r>
+      <w:r>
         <w:rPr>
           <w:b/>
           <w:bCs/>
           <w:sz w:val="28"/>
           <w:szCs w:val="28"/>
         </w:rPr>
-      </w:pPr>
+        <w:t>t</w:t>
+      </w:r>
       <w:r>
         <w:rPr>
           <w:b/>
@@ -738,17 +867,409 @@
           <w:sz w:val="28"/>
           <w:szCs w:val="28"/>
         </w:rPr>
-        <w:t>Sprin</w:t>
-      </w:r>
-      <w:r>
+        <w:t xml:space="preserve"> 2 </w:t>
+      </w:r>
+    </w:p>
+    <w:p>
+      <w:pPr>
+        <w:rPr>
+          <w:sz w:val="28"/>
+          <w:szCs w:val="28"/>
+        </w:rPr>
+      </w:pPr>
+      <w:r>
+        <w:rPr>
+          <w:sz w:val="28"/>
+          <w:szCs w:val="28"/>
+        </w:rPr>
+        <w:t>The following were done in this sprint including scrum ceremonies and user stories:</w:t>
+      </w:r>
+    </w:p>
+    <w:p>
+      <w:pPr>
+        <w:pStyle w:val="ListParagraph"/>
+        <w:numPr>
+          <w:ilvl w:val="0"/>
+          <w:numId w:val="6"/>
+        </w:numPr>
+        <w:rPr>
+          <w:sz w:val="28"/>
+          <w:szCs w:val="28"/>
+        </w:rPr>
+      </w:pPr>
+      <w:r>
+        <w:rPr>
+          <w:sz w:val="28"/>
+          <w:szCs w:val="28"/>
+        </w:rPr>
+        <w:t>Sprint Planning</w:t>
+      </w:r>
+    </w:p>
+    <w:p>
+      <w:pPr>
+        <w:pStyle w:val="ListParagraph"/>
+        <w:numPr>
+          <w:ilvl w:val="0"/>
+          <w:numId w:val="6"/>
+        </w:numPr>
+        <w:rPr>
+          <w:sz w:val="28"/>
+          <w:szCs w:val="28"/>
+        </w:rPr>
+      </w:pPr>
+      <w:r>
+        <w:rPr>
+          <w:sz w:val="28"/>
+          <w:szCs w:val="28"/>
+        </w:rPr>
+        <w:t>Passenger ability to search available flights depending on date and source and destination</w:t>
+      </w:r>
+    </w:p>
+    <w:p>
+      <w:pPr>
+        <w:pStyle w:val="ListParagraph"/>
+        <w:numPr>
+          <w:ilvl w:val="0"/>
+          <w:numId w:val="6"/>
+        </w:numPr>
+        <w:rPr>
+          <w:sz w:val="28"/>
+          <w:szCs w:val="28"/>
+        </w:rPr>
+      </w:pPr>
+      <w:r>
+        <w:rPr>
+          <w:sz w:val="28"/>
+          <w:szCs w:val="28"/>
+        </w:rPr>
+        <w:t>Passenger ability to view available flights depending on search parameters</w:t>
+      </w:r>
+    </w:p>
+    <w:p>
+      <w:pPr>
+        <w:pStyle w:val="ListParagraph"/>
+        <w:numPr>
+          <w:ilvl w:val="0"/>
+          <w:numId w:val="6"/>
+        </w:numPr>
+        <w:rPr>
+          <w:sz w:val="28"/>
+          <w:szCs w:val="28"/>
+        </w:rPr>
+      </w:pPr>
+      <w:r>
+        <w:rPr>
+          <w:sz w:val="28"/>
+          <w:szCs w:val="28"/>
+        </w:rPr>
+        <w:t>Passenger ability to register for a flight</w:t>
+      </w:r>
+    </w:p>
+    <w:p>
+      <w:pPr>
+        <w:pStyle w:val="ListParagraph"/>
+        <w:numPr>
+          <w:ilvl w:val="0"/>
+          <w:numId w:val="6"/>
+        </w:numPr>
+        <w:rPr>
+          <w:sz w:val="28"/>
+          <w:szCs w:val="28"/>
+        </w:rPr>
+      </w:pPr>
+      <w:r>
+        <w:rPr>
+          <w:sz w:val="28"/>
+          <w:szCs w:val="28"/>
+        </w:rPr>
+        <w:t xml:space="preserve">Ability to make payment via a payment </w:t>
+      </w:r>
+      <w:proofErr w:type="spellStart"/>
+      <w:r>
+        <w:rPr>
+          <w:sz w:val="28"/>
+          <w:szCs w:val="28"/>
+        </w:rPr>
+        <w:t>getway</w:t>
+      </w:r>
+      <w:proofErr w:type="spellEnd"/>
+    </w:p>
+    <w:p>
+      <w:pPr>
+        <w:pStyle w:val="ListParagraph"/>
+        <w:numPr>
+          <w:ilvl w:val="0"/>
+          <w:numId w:val="6"/>
+        </w:numPr>
+        <w:rPr>
+          <w:sz w:val="28"/>
+          <w:szCs w:val="28"/>
+        </w:rPr>
+      </w:pPr>
+      <w:r>
+        <w:rPr>
+          <w:sz w:val="28"/>
+          <w:szCs w:val="28"/>
+        </w:rPr>
+        <w:t>Ability to view booking details after making payment</w:t>
+      </w:r>
+    </w:p>
+    <w:p>
+      <w:pPr>
+        <w:pStyle w:val="ListParagraph"/>
+        <w:numPr>
+          <w:ilvl w:val="0"/>
+          <w:numId w:val="6"/>
+        </w:numPr>
+        <w:rPr>
+          <w:sz w:val="28"/>
+          <w:szCs w:val="28"/>
+        </w:rPr>
+      </w:pPr>
+      <w:r>
+        <w:rPr>
+          <w:sz w:val="28"/>
+          <w:szCs w:val="28"/>
+        </w:rPr>
+        <w:t>User can search for booking details by using booking number</w:t>
+      </w:r>
+    </w:p>
+    <w:p>
+      <w:pPr>
+        <w:pStyle w:val="ListParagraph"/>
+        <w:numPr>
+          <w:ilvl w:val="0"/>
+          <w:numId w:val="6"/>
+        </w:numPr>
+        <w:rPr>
+          <w:sz w:val="28"/>
+          <w:szCs w:val="28"/>
+        </w:rPr>
+      </w:pPr>
+      <w:r>
+        <w:rPr>
+          <w:sz w:val="28"/>
+          <w:szCs w:val="28"/>
+        </w:rPr>
+        <w:t>Admin can login into the admin portal</w:t>
+      </w:r>
+    </w:p>
+    <w:p>
+      <w:pPr>
+        <w:pStyle w:val="ListParagraph"/>
+        <w:numPr>
+          <w:ilvl w:val="0"/>
+          <w:numId w:val="6"/>
+        </w:numPr>
+        <w:rPr>
+          <w:sz w:val="28"/>
+          <w:szCs w:val="28"/>
+        </w:rPr>
+      </w:pPr>
+      <w:r>
+        <w:rPr>
+          <w:sz w:val="28"/>
+          <w:szCs w:val="28"/>
+        </w:rPr>
+        <w:t xml:space="preserve">All admin functions via </w:t>
+      </w:r>
+      <w:proofErr w:type="spellStart"/>
+      <w:r>
+        <w:rPr>
+          <w:sz w:val="28"/>
+          <w:szCs w:val="28"/>
+        </w:rPr>
+        <w:t>url</w:t>
+      </w:r>
+      <w:proofErr w:type="spellEnd"/>
+      <w:r>
+        <w:rPr>
+          <w:sz w:val="28"/>
+          <w:szCs w:val="28"/>
+        </w:rPr>
+        <w:t xml:space="preserve"> paths are restricted to authenticated users</w:t>
+      </w:r>
+    </w:p>
+    <w:p>
+      <w:pPr>
+        <w:pStyle w:val="ListParagraph"/>
+        <w:numPr>
+          <w:ilvl w:val="0"/>
+          <w:numId w:val="6"/>
+        </w:numPr>
+        <w:rPr>
+          <w:sz w:val="28"/>
+          <w:szCs w:val="28"/>
+        </w:rPr>
+      </w:pPr>
+      <w:r>
+        <w:rPr>
+          <w:sz w:val="28"/>
+          <w:szCs w:val="28"/>
+        </w:rPr>
+        <w:t>Admin can view and add airlines</w:t>
+      </w:r>
+    </w:p>
+    <w:p>
+      <w:pPr>
+        <w:pStyle w:val="ListParagraph"/>
+        <w:numPr>
+          <w:ilvl w:val="0"/>
+          <w:numId w:val="6"/>
+        </w:numPr>
+        <w:rPr>
+          <w:sz w:val="28"/>
+          <w:szCs w:val="28"/>
+        </w:rPr>
+      </w:pPr>
+      <w:r>
+        <w:rPr>
+          <w:sz w:val="28"/>
+          <w:szCs w:val="28"/>
+        </w:rPr>
+        <w:t xml:space="preserve">Admin can view and add </w:t>
+      </w:r>
+      <w:r>
+        <w:rPr>
+          <w:sz w:val="28"/>
+          <w:szCs w:val="28"/>
+        </w:rPr>
+        <w:t>places</w:t>
+      </w:r>
+    </w:p>
+    <w:p>
+      <w:pPr>
+        <w:pStyle w:val="ListParagraph"/>
+        <w:numPr>
+          <w:ilvl w:val="0"/>
+          <w:numId w:val="6"/>
+        </w:numPr>
+        <w:rPr>
+          <w:sz w:val="28"/>
+          <w:szCs w:val="28"/>
+        </w:rPr>
+      </w:pPr>
+      <w:r>
+        <w:rPr>
+          <w:sz w:val="28"/>
+          <w:szCs w:val="28"/>
+        </w:rPr>
+        <w:t xml:space="preserve">Admin can view and add </w:t>
+      </w:r>
+      <w:r>
+        <w:rPr>
+          <w:sz w:val="28"/>
+          <w:szCs w:val="28"/>
+        </w:rPr>
+        <w:t>flights</w:t>
+      </w:r>
+    </w:p>
+    <w:p>
+      <w:pPr>
+        <w:pStyle w:val="ListParagraph"/>
+        <w:numPr>
+          <w:ilvl w:val="0"/>
+          <w:numId w:val="6"/>
+        </w:numPr>
+        <w:rPr>
+          <w:sz w:val="28"/>
+          <w:szCs w:val="28"/>
+        </w:rPr>
+      </w:pPr>
+      <w:r>
+        <w:rPr>
+          <w:sz w:val="28"/>
+          <w:szCs w:val="28"/>
+        </w:rPr>
+        <w:t xml:space="preserve">Admin can view </w:t>
+      </w:r>
+      <w:r>
+        <w:rPr>
+          <w:sz w:val="28"/>
+          <w:szCs w:val="28"/>
+        </w:rPr>
+        <w:t>passengers</w:t>
+      </w:r>
+    </w:p>
+    <w:p>
+      <w:pPr>
+        <w:pStyle w:val="ListParagraph"/>
+        <w:numPr>
+          <w:ilvl w:val="0"/>
+          <w:numId w:val="6"/>
+        </w:numPr>
+        <w:rPr>
+          <w:sz w:val="28"/>
+          <w:szCs w:val="28"/>
+        </w:rPr>
+      </w:pPr>
+      <w:r>
+        <w:rPr>
+          <w:sz w:val="28"/>
+          <w:szCs w:val="28"/>
+        </w:rPr>
+        <w:t xml:space="preserve">Admin can view </w:t>
+      </w:r>
+      <w:r>
+        <w:rPr>
+          <w:sz w:val="28"/>
+          <w:szCs w:val="28"/>
+        </w:rPr>
+        <w:t>passenger bookings</w:t>
+      </w:r>
+    </w:p>
+    <w:p>
+      <w:pPr>
+        <w:pStyle w:val="ListParagraph"/>
+        <w:numPr>
+          <w:ilvl w:val="0"/>
+          <w:numId w:val="6"/>
+        </w:numPr>
+        <w:rPr>
+          <w:sz w:val="28"/>
+          <w:szCs w:val="28"/>
+        </w:rPr>
+      </w:pPr>
+      <w:r>
+        <w:rPr>
+          <w:sz w:val="28"/>
+          <w:szCs w:val="28"/>
+        </w:rPr>
+        <w:t xml:space="preserve">Admin can </w:t>
+      </w:r>
+      <w:r>
+        <w:rPr>
+          <w:sz w:val="28"/>
+          <w:szCs w:val="28"/>
+        </w:rPr>
+        <w:t>change password</w:t>
+      </w:r>
+    </w:p>
+    <w:p>
+      <w:pPr>
+        <w:rPr>
+          <w:sz w:val="28"/>
+          <w:szCs w:val="28"/>
+        </w:rPr>
+      </w:pPr>
+    </w:p>
+    <w:p>
+      <w:pPr>
+        <w:rPr>
+          <w:sz w:val="28"/>
+          <w:szCs w:val="28"/>
+        </w:rPr>
+      </w:pPr>
+    </w:p>
+    <w:p>
+      <w:pPr>
         <w:rPr>
           <w:b/>
           <w:bCs/>
           <w:sz w:val="28"/>
           <w:szCs w:val="28"/>
         </w:rPr>
-        <w:t>t</w:t>
-      </w:r>
+      </w:pPr>
       <w:r>
         <w:rPr>
           <w:b/>
@@ -756,881 +1277,120 @@
           <w:sz w:val="28"/>
           <w:szCs w:val="28"/>
         </w:rPr>
-        <w:t xml:space="preserve"> 2 </w:t>
-      </w:r>
-    </w:p>
-    <w:p>
-      <w:pPr>
-        <w:rPr>
-          <w:sz w:val="28"/>
-          <w:szCs w:val="28"/>
-        </w:rPr>
-      </w:pPr>
-      <w:r>
-        <w:rPr>
-          <w:sz w:val="28"/>
-          <w:szCs w:val="28"/>
-        </w:rPr>
-        <w:t>The following were done in this sprint including scrum ceremonies and user stories:</w:t>
-      </w:r>
-    </w:p>
-    <w:p>
-      <w:pPr>
-        <w:pStyle w:val="ListParagraph"/>
-        <w:numPr>
-          <w:ilvl w:val="0"/>
-          <w:numId w:val="6"/>
-        </w:numPr>
-        <w:rPr>
-          <w:sz w:val="28"/>
-          <w:szCs w:val="28"/>
-        </w:rPr>
-      </w:pPr>
-      <w:r>
-        <w:rPr>
-          <w:sz w:val="28"/>
-          <w:szCs w:val="28"/>
-        </w:rPr>
-        <w:t>Sprint Planning</w:t>
-      </w:r>
-    </w:p>
-    <w:p>
-      <w:pPr>
-        <w:pStyle w:val="ListParagraph"/>
-        <w:numPr>
-          <w:ilvl w:val="0"/>
-          <w:numId w:val="6"/>
-        </w:numPr>
-        <w:rPr>
-          <w:sz w:val="28"/>
-          <w:szCs w:val="28"/>
-        </w:rPr>
-      </w:pPr>
-      <w:r>
-        <w:rPr>
-          <w:sz w:val="28"/>
-          <w:szCs w:val="28"/>
-        </w:rPr>
-        <w:t>As a user I would like to be able to launch the program via a command line and pass arguments so as to create initial files</w:t>
-      </w:r>
-    </w:p>
-    <w:p>
-      <w:pPr>
-        <w:pStyle w:val="ListParagraph"/>
-        <w:numPr>
-          <w:ilvl w:val="0"/>
-          <w:numId w:val="6"/>
-        </w:numPr>
-        <w:rPr>
-          <w:sz w:val="28"/>
-          <w:szCs w:val="28"/>
-        </w:rPr>
-      </w:pPr>
-      <w:r>
-        <w:rPr>
-          <w:sz w:val="28"/>
-          <w:szCs w:val="28"/>
-        </w:rPr>
-        <w:t>As a user I would like to be able to select an option to create a new file</w:t>
-      </w:r>
-    </w:p>
-    <w:p>
-      <w:pPr>
-        <w:pStyle w:val="ListParagraph"/>
-        <w:numPr>
-          <w:ilvl w:val="0"/>
-          <w:numId w:val="6"/>
-        </w:numPr>
-        <w:rPr>
-          <w:sz w:val="28"/>
-          <w:szCs w:val="28"/>
-        </w:rPr>
-      </w:pPr>
-      <w:r>
-        <w:rPr>
-          <w:sz w:val="28"/>
-          <w:szCs w:val="28"/>
-        </w:rPr>
-        <w:t xml:space="preserve">As a user I would like to be able to select an option to delete an existing file </w:t>
-      </w:r>
-    </w:p>
-    <w:p>
-      <w:pPr>
-        <w:pStyle w:val="ListParagraph"/>
-        <w:numPr>
-          <w:ilvl w:val="0"/>
-          <w:numId w:val="6"/>
-        </w:numPr>
-        <w:rPr>
-          <w:sz w:val="28"/>
-          <w:szCs w:val="28"/>
-        </w:rPr>
-      </w:pPr>
-      <w:r>
-        <w:rPr>
-          <w:sz w:val="28"/>
-          <w:szCs w:val="28"/>
-        </w:rPr>
-        <w:t>As a user I would like to be able to select an option to view all files in a directory</w:t>
-      </w:r>
-    </w:p>
-    <w:p>
-      <w:pPr>
-        <w:pStyle w:val="ListParagraph"/>
-        <w:numPr>
-          <w:ilvl w:val="0"/>
-          <w:numId w:val="6"/>
-        </w:numPr>
-        <w:rPr>
-          <w:sz w:val="28"/>
-          <w:szCs w:val="28"/>
-        </w:rPr>
-      </w:pPr>
-      <w:r>
-        <w:rPr>
-          <w:sz w:val="28"/>
-          <w:szCs w:val="28"/>
-        </w:rPr>
-        <w:t>As a user I would like to be able to select an option to search a file using a filename</w:t>
-      </w:r>
-    </w:p>
-    <w:p>
-      <w:pPr>
-        <w:pStyle w:val="ListParagraph"/>
-        <w:numPr>
-          <w:ilvl w:val="0"/>
-          <w:numId w:val="6"/>
-        </w:numPr>
-        <w:rPr>
-          <w:sz w:val="28"/>
-          <w:szCs w:val="28"/>
-        </w:rPr>
-      </w:pPr>
-      <w:r>
-        <w:rPr>
-          <w:sz w:val="28"/>
-          <w:szCs w:val="28"/>
-        </w:rPr>
-        <w:t>As a user I would like to be able to select an option to search a file by passing a sequence of characters</w:t>
-      </w:r>
-    </w:p>
-    <w:p>
-      <w:pPr>
-        <w:rPr>
-          <w:sz w:val="28"/>
-          <w:szCs w:val="28"/>
-        </w:rPr>
-      </w:pPr>
-    </w:p>
-    <w:p>
-      <w:pPr>
-        <w:rPr>
-          <w:sz w:val="28"/>
-          <w:szCs w:val="28"/>
-        </w:rPr>
-      </w:pPr>
-    </w:p>
-    <w:p>
-      <w:pPr>
-        <w:rPr>
-          <w:sz w:val="28"/>
-          <w:szCs w:val="28"/>
-        </w:rPr>
-      </w:pPr>
-    </w:p>
-    <w:p>
-      <w:pPr>
-        <w:rPr>
-          <w:sz w:val="28"/>
-          <w:szCs w:val="28"/>
-        </w:rPr>
-      </w:pPr>
-    </w:p>
-    <w:p>
-      <w:pPr>
-        <w:rPr>
-          <w:sz w:val="28"/>
-          <w:szCs w:val="28"/>
-        </w:rPr>
-      </w:pPr>
-    </w:p>
-    <w:p>
-      <w:pPr>
+        <w:lastRenderedPageBreak/>
+        <w:t xml:space="preserve">How run the program. </w:t>
+      </w:r>
+    </w:p>
+    <w:p>
+      <w:pPr>
+        <w:pStyle w:val="ListParagraph"/>
+        <w:numPr>
+          <w:ilvl w:val="0"/>
+          <w:numId w:val="7"/>
+        </w:numPr>
+        <w:rPr>
+          <w:sz w:val="28"/>
+          <w:szCs w:val="28"/>
+        </w:rPr>
+      </w:pPr>
+      <w:r>
+        <w:rPr>
+          <w:sz w:val="28"/>
+          <w:szCs w:val="28"/>
+        </w:rPr>
+        <w:t>Download Tomcat 10</w:t>
+      </w:r>
+    </w:p>
+    <w:p>
+      <w:pPr>
+        <w:pStyle w:val="ListParagraph"/>
+        <w:numPr>
+          <w:ilvl w:val="0"/>
+          <w:numId w:val="7"/>
+        </w:numPr>
+        <w:rPr>
+          <w:sz w:val="28"/>
+          <w:szCs w:val="28"/>
+        </w:rPr>
+      </w:pPr>
+      <w:r>
+        <w:rPr>
+          <w:sz w:val="28"/>
+          <w:szCs w:val="28"/>
+        </w:rPr>
+        <w:t xml:space="preserve">Open the project in </w:t>
+      </w:r>
+      <w:proofErr w:type="spellStart"/>
+      <w:r>
+        <w:rPr>
+          <w:sz w:val="28"/>
+          <w:szCs w:val="28"/>
+        </w:rPr>
+        <w:t>Intelli</w:t>
+      </w:r>
+      <w:proofErr w:type="spellEnd"/>
+      <w:r>
+        <w:rPr>
+          <w:sz w:val="28"/>
+          <w:szCs w:val="28"/>
+        </w:rPr>
+        <w:t xml:space="preserve"> J/Eclipse</w:t>
+      </w:r>
+    </w:p>
+    <w:p>
+      <w:pPr>
+        <w:pStyle w:val="ListParagraph"/>
+        <w:numPr>
+          <w:ilvl w:val="0"/>
+          <w:numId w:val="7"/>
+        </w:numPr>
+        <w:rPr>
+          <w:sz w:val="28"/>
+          <w:szCs w:val="28"/>
+        </w:rPr>
+      </w:pPr>
+      <w:r>
+        <w:rPr>
+          <w:sz w:val="28"/>
+          <w:szCs w:val="28"/>
+        </w:rPr>
+        <w:t>Deploy the application in the Tomcat server</w:t>
+      </w:r>
+    </w:p>
+    <w:p>
+      <w:pPr>
+        <w:pStyle w:val="ListParagraph"/>
+        <w:numPr>
+          <w:ilvl w:val="0"/>
+          <w:numId w:val="7"/>
+        </w:numPr>
+        <w:rPr>
+          <w:sz w:val="28"/>
+          <w:szCs w:val="28"/>
+        </w:rPr>
+      </w:pPr>
+      <w:r>
+        <w:rPr>
+          <w:sz w:val="28"/>
+          <w:szCs w:val="28"/>
+        </w:rPr>
+        <w:t>Open the browser with the context URL</w:t>
+      </w:r>
+    </w:p>
+    <w:p>
+      <w:pPr>
+        <w:rPr>
+          <w:sz w:val="28"/>
+          <w:szCs w:val="28"/>
+        </w:rPr>
+      </w:pPr>
+      <w:r>
         <w:rPr>
           <w:b/>
           <w:bCs/>
           <w:sz w:val="28"/>
           <w:szCs w:val="28"/>
         </w:rPr>
-      </w:pPr>
-      <w:r>
-        <w:rPr>
-          <w:b/>
-          <w:bCs/>
-          <w:sz w:val="28"/>
-          <w:szCs w:val="28"/>
-        </w:rPr>
-        <w:lastRenderedPageBreak/>
-        <w:t xml:space="preserve">How run the program. </w:t>
-      </w:r>
-    </w:p>
-    <w:p>
-      <w:pPr>
-        <w:rPr>
-          <w:sz w:val="28"/>
-          <w:szCs w:val="28"/>
-        </w:rPr>
-      </w:pPr>
-      <w:r>
-        <w:rPr>
-          <w:sz w:val="28"/>
-          <w:szCs w:val="28"/>
-        </w:rPr>
-        <w:t xml:space="preserve">The program can be run after unzipping the code and  opening the java directory in a command line using </w:t>
-      </w:r>
-      <w:r>
-        <w:rPr>
-          <w:b/>
-          <w:bCs/>
-          <w:sz w:val="28"/>
-          <w:szCs w:val="28"/>
-        </w:rPr>
-        <w:t>cd</w:t>
-      </w:r>
-      <w:r>
-        <w:rPr>
-          <w:sz w:val="28"/>
-          <w:szCs w:val="28"/>
-        </w:rPr>
-        <w:t xml:space="preserve"> command: </w:t>
-      </w:r>
-    </w:p>
-    <w:p>
-      <w:pPr>
-        <w:rPr>
-          <w:sz w:val="28"/>
-          <w:szCs w:val="28"/>
-        </w:rPr>
-      </w:pPr>
-      <w:r>
-        <w:rPr>
-          <w:sz w:val="28"/>
-          <w:szCs w:val="28"/>
-        </w:rPr>
-        <w:t xml:space="preserve">Linux/macOS </w:t>
-      </w:r>
-      <w:r>
-        <w:rPr>
-          <w:i/>
-          <w:iCs/>
-          <w:sz w:val="28"/>
-          <w:szCs w:val="28"/>
-        </w:rPr>
-        <w:t>: code/</w:t>
-      </w:r>
-      <w:proofErr w:type="spellStart"/>
-      <w:r>
-        <w:rPr>
-          <w:i/>
-          <w:iCs/>
-          <w:sz w:val="28"/>
-          <w:szCs w:val="28"/>
-        </w:rPr>
-        <w:t>src</w:t>
-      </w:r>
-      <w:proofErr w:type="spellEnd"/>
-      <w:r>
-        <w:rPr>
-          <w:i/>
-          <w:iCs/>
-          <w:sz w:val="28"/>
-          <w:szCs w:val="28"/>
-        </w:rPr>
-        <w:t>/main/java</w:t>
-      </w:r>
-    </w:p>
-    <w:p>
-      <w:pPr>
-        <w:rPr>
-          <w:sz w:val="28"/>
-          <w:szCs w:val="28"/>
-        </w:rPr>
-      </w:pPr>
-      <w:r>
-        <w:rPr>
-          <w:sz w:val="28"/>
-          <w:szCs w:val="28"/>
-        </w:rPr>
-        <w:t xml:space="preserve">Windows: </w:t>
-      </w:r>
-      <w:r>
-        <w:rPr>
-          <w:sz w:val="28"/>
-          <w:szCs w:val="28"/>
-        </w:rPr>
-        <w:t xml:space="preserve">        </w:t>
-      </w:r>
-      <w:r>
-        <w:rPr>
-          <w:i/>
-          <w:iCs/>
-          <w:sz w:val="28"/>
-          <w:szCs w:val="28"/>
-        </w:rPr>
-        <w:t>code\</w:t>
-      </w:r>
-      <w:proofErr w:type="spellStart"/>
-      <w:r>
-        <w:rPr>
-          <w:i/>
-          <w:iCs/>
-          <w:sz w:val="28"/>
-          <w:szCs w:val="28"/>
-        </w:rPr>
-        <w:t>src</w:t>
-      </w:r>
-      <w:proofErr w:type="spellEnd"/>
-      <w:r>
-        <w:rPr>
-          <w:i/>
-          <w:iCs/>
-          <w:sz w:val="28"/>
-          <w:szCs w:val="28"/>
-        </w:rPr>
-        <w:t>\main\java</w:t>
-      </w:r>
-    </w:p>
-    <w:p>
-      <w:pPr>
-        <w:rPr>
-          <w:sz w:val="28"/>
-          <w:szCs w:val="28"/>
-        </w:rPr>
-      </w:pPr>
-    </w:p>
-    <w:p>
-      <w:pPr>
-        <w:rPr>
-          <w:sz w:val="28"/>
-          <w:szCs w:val="28"/>
-        </w:rPr>
-      </w:pPr>
-    </w:p>
-    <w:p>
-      <w:pPr>
-        <w:rPr>
-          <w:sz w:val="28"/>
-          <w:szCs w:val="28"/>
-        </w:rPr>
-      </w:pPr>
-    </w:p>
-    <w:p>
-      <w:pPr>
-        <w:rPr>
-          <w:sz w:val="28"/>
-          <w:szCs w:val="28"/>
-        </w:rPr>
-      </w:pPr>
-      <w:r>
-        <w:rPr>
-          <w:sz w:val="28"/>
-          <w:szCs w:val="28"/>
-        </w:rPr>
-        <w:t>All the below command must be run inside java directory</w:t>
-      </w:r>
-    </w:p>
-    <w:p>
-      <w:pPr>
-        <w:rPr>
-          <w:sz w:val="28"/>
-          <w:szCs w:val="28"/>
-        </w:rPr>
-      </w:pPr>
-      <w:r>
-        <w:rPr>
-          <w:sz w:val="28"/>
-          <w:szCs w:val="28"/>
-        </w:rPr>
-        <w:t xml:space="preserve">Then compiling  using </w:t>
-      </w:r>
-      <w:proofErr w:type="spellStart"/>
-      <w:r>
-        <w:rPr>
-          <w:b/>
-          <w:bCs/>
-          <w:sz w:val="28"/>
-          <w:szCs w:val="28"/>
-        </w:rPr>
-        <w:t>javac</w:t>
-      </w:r>
-      <w:proofErr w:type="spellEnd"/>
-      <w:r>
-        <w:rPr>
-          <w:sz w:val="28"/>
-          <w:szCs w:val="28"/>
-        </w:rPr>
-        <w:t xml:space="preserve"> command:</w:t>
-      </w:r>
-    </w:p>
-    <w:p>
-      <w:pPr>
-        <w:rPr>
-          <w:sz w:val="28"/>
-          <w:szCs w:val="28"/>
-        </w:rPr>
-      </w:pPr>
-      <w:r>
-        <w:rPr>
-          <w:sz w:val="28"/>
-          <w:szCs w:val="28"/>
-        </w:rPr>
-        <w:t>Linux/macOS</w:t>
-      </w:r>
-      <w:r>
-        <w:rPr>
-          <w:i/>
-          <w:iCs/>
-          <w:sz w:val="28"/>
-          <w:szCs w:val="28"/>
-        </w:rPr>
-        <w:t xml:space="preserve">: </w:t>
-      </w:r>
-      <w:proofErr w:type="spellStart"/>
-      <w:r>
-        <w:rPr>
-          <w:i/>
-          <w:iCs/>
-          <w:sz w:val="28"/>
-          <w:szCs w:val="28"/>
-        </w:rPr>
-        <w:t>javac</w:t>
-      </w:r>
-      <w:proofErr w:type="spellEnd"/>
-      <w:r>
-        <w:rPr>
-          <w:i/>
-          <w:iCs/>
-          <w:sz w:val="28"/>
-          <w:szCs w:val="28"/>
-        </w:rPr>
-        <w:t xml:space="preserve"> </w:t>
-      </w:r>
-      <w:proofErr w:type="spellStart"/>
-      <w:r>
-        <w:rPr>
-          <w:i/>
-          <w:iCs/>
-          <w:sz w:val="28"/>
-          <w:szCs w:val="28"/>
-        </w:rPr>
-        <w:t>tz</w:t>
-      </w:r>
-      <w:proofErr w:type="spellEnd"/>
-      <w:r>
-        <w:rPr>
-          <w:i/>
-          <w:iCs/>
-          <w:sz w:val="28"/>
-          <w:szCs w:val="28"/>
-        </w:rPr>
-        <w:t>/co/</w:t>
-      </w:r>
-      <w:proofErr w:type="spellStart"/>
-      <w:r>
-        <w:rPr>
-          <w:i/>
-          <w:iCs/>
-          <w:sz w:val="28"/>
-          <w:szCs w:val="28"/>
-        </w:rPr>
-        <w:t>vodacom</w:t>
-      </w:r>
-      <w:proofErr w:type="spellEnd"/>
-      <w:r>
-        <w:rPr>
-          <w:i/>
-          <w:iCs/>
-          <w:sz w:val="28"/>
-          <w:szCs w:val="28"/>
-        </w:rPr>
-        <w:t>/</w:t>
-      </w:r>
-      <w:proofErr w:type="spellStart"/>
-      <w:r>
-        <w:rPr>
-          <w:i/>
-          <w:iCs/>
-          <w:sz w:val="28"/>
-          <w:szCs w:val="28"/>
-        </w:rPr>
-        <w:t>bujikun</w:t>
-      </w:r>
-      <w:proofErr w:type="spellEnd"/>
-      <w:r>
-        <w:rPr>
-          <w:i/>
-          <w:iCs/>
-          <w:sz w:val="28"/>
-          <w:szCs w:val="28"/>
-        </w:rPr>
-        <w:t>/Main.java</w:t>
-      </w:r>
-    </w:p>
-    <w:p>
-      <w:pPr>
-        <w:rPr>
-          <w:sz w:val="28"/>
-          <w:szCs w:val="28"/>
-        </w:rPr>
-      </w:pPr>
-      <w:r>
-        <w:rPr>
-          <w:sz w:val="28"/>
-          <w:szCs w:val="28"/>
-        </w:rPr>
-        <w:t xml:space="preserve">Windows: </w:t>
-      </w:r>
-      <w:proofErr w:type="spellStart"/>
-      <w:r>
-        <w:rPr>
-          <w:i/>
-          <w:iCs/>
-          <w:sz w:val="28"/>
-          <w:szCs w:val="28"/>
-        </w:rPr>
-        <w:t>javac</w:t>
-      </w:r>
-      <w:proofErr w:type="spellEnd"/>
-      <w:r>
-        <w:rPr>
-          <w:i/>
-          <w:iCs/>
-          <w:sz w:val="28"/>
-          <w:szCs w:val="28"/>
-        </w:rPr>
-        <w:t xml:space="preserve"> </w:t>
-      </w:r>
-      <w:proofErr w:type="spellStart"/>
-      <w:r>
-        <w:rPr>
-          <w:i/>
-          <w:iCs/>
-          <w:sz w:val="28"/>
-          <w:szCs w:val="28"/>
-        </w:rPr>
-        <w:t>tz</w:t>
-      </w:r>
-      <w:proofErr w:type="spellEnd"/>
-      <w:r>
-        <w:rPr>
-          <w:i/>
-          <w:iCs/>
-          <w:sz w:val="28"/>
-          <w:szCs w:val="28"/>
-        </w:rPr>
-        <w:t>\co\</w:t>
-      </w:r>
-      <w:proofErr w:type="spellStart"/>
-      <w:r>
-        <w:rPr>
-          <w:i/>
-          <w:iCs/>
-          <w:sz w:val="28"/>
-          <w:szCs w:val="28"/>
-        </w:rPr>
-        <w:t>vodacom</w:t>
-      </w:r>
-      <w:proofErr w:type="spellEnd"/>
-      <w:r>
-        <w:rPr>
-          <w:i/>
-          <w:iCs/>
-          <w:sz w:val="28"/>
-          <w:szCs w:val="28"/>
-        </w:rPr>
-        <w:t>\</w:t>
-      </w:r>
-      <w:proofErr w:type="spellStart"/>
-      <w:r>
-        <w:rPr>
-          <w:i/>
-          <w:iCs/>
-          <w:sz w:val="28"/>
-          <w:szCs w:val="28"/>
-        </w:rPr>
-        <w:t>bujikun</w:t>
-      </w:r>
-      <w:proofErr w:type="spellEnd"/>
-      <w:r>
-        <w:rPr>
-          <w:i/>
-          <w:iCs/>
-          <w:sz w:val="28"/>
-          <w:szCs w:val="28"/>
-        </w:rPr>
-        <w:t>\Main.java</w:t>
-      </w:r>
-    </w:p>
-    <w:p>
-      <w:pPr>
-        <w:rPr>
-          <w:sz w:val="28"/>
-          <w:szCs w:val="28"/>
-        </w:rPr>
-      </w:pPr>
-    </w:p>
-    <w:p>
-      <w:pPr>
-        <w:rPr>
-          <w:sz w:val="28"/>
-          <w:szCs w:val="28"/>
-        </w:rPr>
-      </w:pPr>
-      <w:r>
-        <w:rPr>
-          <w:sz w:val="28"/>
-          <w:szCs w:val="28"/>
-        </w:rPr>
-        <w:t xml:space="preserve">Then execution using </w:t>
-      </w:r>
-      <w:r>
-        <w:rPr>
-          <w:b/>
-          <w:bCs/>
-          <w:sz w:val="28"/>
-          <w:szCs w:val="28"/>
-        </w:rPr>
-        <w:t>java</w:t>
-      </w:r>
-      <w:r>
-        <w:rPr>
-          <w:sz w:val="28"/>
-          <w:szCs w:val="28"/>
-        </w:rPr>
-        <w:t xml:space="preserve"> command:</w:t>
-      </w:r>
-    </w:p>
-    <w:p>
-      <w:pPr>
-        <w:rPr>
-          <w:sz w:val="28"/>
-          <w:szCs w:val="28"/>
-        </w:rPr>
-      </w:pPr>
-      <w:r>
-        <w:rPr>
-          <w:sz w:val="28"/>
-          <w:szCs w:val="28"/>
-        </w:rPr>
-        <w:t xml:space="preserve">Linux/macOS: </w:t>
-      </w:r>
-      <w:r>
-        <w:rPr>
-          <w:i/>
-          <w:iCs/>
-          <w:sz w:val="28"/>
-          <w:szCs w:val="28"/>
-        </w:rPr>
-        <w:t xml:space="preserve">java </w:t>
-      </w:r>
-      <w:proofErr w:type="spellStart"/>
-      <w:r>
-        <w:rPr>
-          <w:i/>
-          <w:iCs/>
-          <w:sz w:val="28"/>
-          <w:szCs w:val="28"/>
-        </w:rPr>
-        <w:t>tz</w:t>
-      </w:r>
-      <w:proofErr w:type="spellEnd"/>
-      <w:r>
-        <w:rPr>
-          <w:i/>
-          <w:iCs/>
-          <w:sz w:val="28"/>
-          <w:szCs w:val="28"/>
-        </w:rPr>
-        <w:t>/co/</w:t>
-      </w:r>
-      <w:proofErr w:type="spellStart"/>
-      <w:r>
-        <w:rPr>
-          <w:i/>
-          <w:iCs/>
-          <w:sz w:val="28"/>
-          <w:szCs w:val="28"/>
-        </w:rPr>
-        <w:t>vodacom</w:t>
-      </w:r>
-      <w:proofErr w:type="spellEnd"/>
-      <w:r>
-        <w:rPr>
-          <w:i/>
-          <w:iCs/>
-          <w:sz w:val="28"/>
-          <w:szCs w:val="28"/>
-        </w:rPr>
-        <w:t>/</w:t>
-      </w:r>
-      <w:proofErr w:type="spellStart"/>
-      <w:r>
-        <w:rPr>
-          <w:i/>
-          <w:iCs/>
-          <w:sz w:val="28"/>
-          <w:szCs w:val="28"/>
-        </w:rPr>
-        <w:t>bujikun</w:t>
-      </w:r>
-      <w:proofErr w:type="spellEnd"/>
-      <w:r>
-        <w:rPr>
-          <w:i/>
-          <w:iCs/>
-          <w:sz w:val="28"/>
-          <w:szCs w:val="28"/>
-        </w:rPr>
-        <w:t>/Main.java</w:t>
-      </w:r>
-    </w:p>
-    <w:p>
-      <w:pPr>
-        <w:rPr>
-          <w:sz w:val="28"/>
-          <w:szCs w:val="28"/>
-        </w:rPr>
-      </w:pPr>
-      <w:r>
-        <w:rPr>
-          <w:sz w:val="28"/>
-          <w:szCs w:val="28"/>
-        </w:rPr>
-        <w:t xml:space="preserve">Windows: </w:t>
-      </w:r>
-      <w:r>
-        <w:rPr>
-          <w:i/>
-          <w:iCs/>
-          <w:sz w:val="28"/>
-          <w:szCs w:val="28"/>
-        </w:rPr>
-        <w:t xml:space="preserve">java </w:t>
-      </w:r>
-      <w:proofErr w:type="spellStart"/>
-      <w:r>
-        <w:rPr>
-          <w:i/>
-          <w:iCs/>
-          <w:sz w:val="28"/>
-          <w:szCs w:val="28"/>
-        </w:rPr>
-        <w:t>tz</w:t>
-      </w:r>
-      <w:proofErr w:type="spellEnd"/>
-      <w:r>
-        <w:rPr>
-          <w:i/>
-          <w:iCs/>
-          <w:sz w:val="28"/>
-          <w:szCs w:val="28"/>
-        </w:rPr>
-        <w:t>\co\</w:t>
-      </w:r>
-      <w:proofErr w:type="spellStart"/>
-      <w:r>
-        <w:rPr>
-          <w:i/>
-          <w:iCs/>
-          <w:sz w:val="28"/>
-          <w:szCs w:val="28"/>
-        </w:rPr>
-        <w:t>vodacom</w:t>
-      </w:r>
-      <w:proofErr w:type="spellEnd"/>
-      <w:r>
-        <w:rPr>
-          <w:i/>
-          <w:iCs/>
-          <w:sz w:val="28"/>
-          <w:szCs w:val="28"/>
-        </w:rPr>
-        <w:t>\</w:t>
-      </w:r>
-      <w:proofErr w:type="spellStart"/>
-      <w:r>
-        <w:rPr>
-          <w:i/>
-          <w:iCs/>
-          <w:sz w:val="28"/>
-          <w:szCs w:val="28"/>
-        </w:rPr>
-        <w:t>bujikun</w:t>
-      </w:r>
-      <w:proofErr w:type="spellEnd"/>
-      <w:r>
-        <w:rPr>
-          <w:i/>
-          <w:iCs/>
-          <w:sz w:val="28"/>
-          <w:szCs w:val="28"/>
-        </w:rPr>
-        <w:t>\Main.java</w:t>
-      </w:r>
-    </w:p>
-    <w:p>
-      <w:pPr>
-        <w:rPr>
-          <w:sz w:val="28"/>
-          <w:szCs w:val="28"/>
-        </w:rPr>
-      </w:pPr>
-    </w:p>
-    <w:p>
-      <w:pPr>
-        <w:rPr>
-          <w:sz w:val="28"/>
-          <w:szCs w:val="28"/>
-        </w:rPr>
-      </w:pPr>
-      <w:r>
-        <w:rPr>
-          <w:sz w:val="28"/>
-          <w:szCs w:val="28"/>
-        </w:rPr>
-        <w:t xml:space="preserve">Also this project can be loaded into an IDE like </w:t>
-      </w:r>
-      <w:proofErr w:type="spellStart"/>
-      <w:r>
-        <w:rPr>
-          <w:sz w:val="28"/>
-          <w:szCs w:val="28"/>
-        </w:rPr>
-        <w:t>IntellliJ</w:t>
-      </w:r>
-      <w:proofErr w:type="spellEnd"/>
-      <w:r>
-        <w:rPr>
-          <w:sz w:val="28"/>
-          <w:szCs w:val="28"/>
-        </w:rPr>
-        <w:t xml:space="preserve"> and Eclipse and then using the specific IDE run mechanism.</w:t>
-      </w:r>
-    </w:p>
-    <w:p>
-      <w:pPr>
-        <w:rPr>
-          <w:sz w:val="28"/>
-          <w:szCs w:val="28"/>
-        </w:rPr>
-      </w:pPr>
-      <w:r>
-        <w:rPr>
-          <w:b/>
-          <w:bCs/>
-          <w:sz w:val="28"/>
-          <w:szCs w:val="28"/>
-        </w:rPr>
         <w:t>The screenshot.pdf</w:t>
       </w:r>
       <w:r>
@@ -1646,96 +1406,6 @@
           <w:szCs w:val="28"/>
         </w:rPr>
         <w:t xml:space="preserve"> step by step.</w:t>
-      </w:r>
-    </w:p>
-    <w:p>
-      <w:pPr>
-        <w:rPr>
-          <w:sz w:val="28"/>
-          <w:szCs w:val="28"/>
-        </w:rPr>
-      </w:pPr>
-    </w:p>
-    <w:p>
-      <w:pPr>
-        <w:rPr>
-          <w:b/>
-          <w:bCs/>
-          <w:sz w:val="28"/>
-          <w:szCs w:val="28"/>
-          <w:lang w:val="en-IE"/>
-        </w:rPr>
-      </w:pPr>
-      <w:r>
-        <w:rPr>
-          <w:b/>
-          <w:bCs/>
-          <w:sz w:val="28"/>
-          <w:szCs w:val="28"/>
-          <w:lang w:val="en-IE"/>
-        </w:rPr>
-        <w:t>Source Code Documentation</w:t>
-      </w:r>
-    </w:p>
-    <w:p>
-      <w:pPr>
-        <w:rPr>
-          <w:sz w:val="28"/>
-          <w:szCs w:val="28"/>
-          <w:lang w:val="en-IE"/>
-        </w:rPr>
-      </w:pPr>
-      <w:r>
-        <w:rPr>
-          <w:sz w:val="28"/>
-          <w:szCs w:val="28"/>
-          <w:lang w:val="en-IE"/>
-        </w:rPr>
-        <w:t>There is also a java doc generated documentation that contains all the information about classes and what they do. This can be reached in the directory</w:t>
-      </w:r>
-      <w:r>
-        <w:rPr>
-          <w:sz w:val="28"/>
-          <w:szCs w:val="28"/>
-          <w:lang w:val="en-IE"/>
-        </w:rPr>
-        <w:t xml:space="preserve"> </w:t>
-      </w:r>
-      <w:r>
-        <w:rPr>
-          <w:b/>
-          <w:bCs/>
-          <w:sz w:val="28"/>
-          <w:szCs w:val="28"/>
-          <w:lang w:val="en-IE"/>
-        </w:rPr>
-        <w:t>/code/documentation</w:t>
-      </w:r>
-      <w:r>
-        <w:rPr>
-          <w:sz w:val="28"/>
-          <w:szCs w:val="28"/>
-          <w:lang w:val="en-IE"/>
-        </w:rPr>
-        <w:t xml:space="preserve"> and clicking the </w:t>
-      </w:r>
-      <w:r>
-        <w:rPr>
-          <w:b/>
-          <w:bCs/>
-          <w:sz w:val="28"/>
-          <w:szCs w:val="28"/>
-          <w:lang w:val="en-IE"/>
-        </w:rPr>
-        <w:t>index.html</w:t>
-      </w:r>
-      <w:r>
-        <w:rPr>
-          <w:sz w:val="28"/>
-          <w:szCs w:val="28"/>
-          <w:lang w:val="en-IE"/>
-        </w:rPr>
-        <w:t xml:space="preserve"> which will open in the browser.</w:t>
       </w:r>
     </w:p>
     <w:p>
@@ -2184,6 +1854,92 @@
     </w:lvl>
   </w:abstractNum>
   <w:abstractNum w:abstractNumId="4" w15:restartNumberingAfterBreak="0">
+    <w:nsid w:val="4CB62B79"/>
+    <w:multiLevelType w:val="hybridMultilevel"/>
+    <w:tmpl w:val="F1C49E36"/>
+    <w:lvl w:ilvl="0" w:tplc="0409000F">
+      <w:start w:val="1"/>
+      <w:numFmt w:val="decimal"/>
+      <w:lvlText w:val="%1."/>
+      <w:lvlJc w:val="left"/>
+      <w:pPr>
+        <w:ind w:left="720" w:hanging="360"/>
+      </w:pPr>
+    </w:lvl>
+    <w:lvl w:ilvl="1" w:tplc="04090019" w:tentative="1">
+      <w:start w:val="1"/>
+      <w:numFmt w:val="lowerLetter"/>
+      <w:lvlText w:val="%2."/>
+      <w:lvlJc w:val="left"/>
+      <w:pPr>
+        <w:ind w:left="1440" w:hanging="360"/>
+      </w:pPr>
+    </w:lvl>
+    <w:lvl w:ilvl="2" w:tplc="0409001B" w:tentative="1">
+      <w:start w:val="1"/>
+      <w:numFmt w:val="lowerRoman"/>
+      <w:lvlText w:val="%3."/>
+      <w:lvlJc w:val="right"/>
+      <w:pPr>
+        <w:ind w:left="2160" w:hanging="180"/>
+      </w:pPr>
+    </w:lvl>
+    <w:lvl w:ilvl="3" w:tplc="0409000F" w:tentative="1">
+      <w:start w:val="1"/>
+      <w:numFmt w:val="decimal"/>
+      <w:lvlText w:val="%4."/>
+      <w:lvlJc w:val="left"/>
+      <w:pPr>
+        <w:ind w:left="2880" w:hanging="360"/>
+      </w:pPr>
+    </w:lvl>
+    <w:lvl w:ilvl="4" w:tplc="04090019" w:tentative="1">
+      <w:start w:val="1"/>
+      <w:numFmt w:val="lowerLetter"/>
+      <w:lvlText w:val="%5."/>
+      <w:lvlJc w:val="left"/>
+      <w:pPr>
+        <w:ind w:left="3600" w:hanging="360"/>
+      </w:pPr>
+    </w:lvl>
+    <w:lvl w:ilvl="5" w:tplc="0409001B" w:tentative="1">
+      <w:start w:val="1"/>
+      <w:numFmt w:val="lowerRoman"/>
+      <w:lvlText w:val="%6."/>
+      <w:lvlJc w:val="right"/>
+      <w:pPr>
+        <w:ind w:left="4320" w:hanging="180"/>
+      </w:pPr>
+    </w:lvl>
+    <w:lvl w:ilvl="6" w:tplc="0409000F" w:tentative="1">
+      <w:start w:val="1"/>
+      <w:numFmt w:val="decimal"/>
+      <w:lvlText w:val="%7."/>
+      <w:lvlJc w:val="left"/>
+      <w:pPr>
+        <w:ind w:left="5040" w:hanging="360"/>
+      </w:pPr>
+    </w:lvl>
+    <w:lvl w:ilvl="7" w:tplc="04090019" w:tentative="1">
+      <w:start w:val="1"/>
+      <w:numFmt w:val="lowerLetter"/>
+      <w:lvlText w:val="%8."/>
+      <w:lvlJc w:val="left"/>
+      <w:pPr>
+        <w:ind w:left="5760" w:hanging="360"/>
+      </w:pPr>
+    </w:lvl>
+    <w:lvl w:ilvl="8" w:tplc="0409001B" w:tentative="1">
+      <w:start w:val="1"/>
+      <w:numFmt w:val="lowerRoman"/>
+      <w:lvlText w:val="%9."/>
+      <w:lvlJc w:val="right"/>
+      <w:pPr>
+        <w:ind w:left="6480" w:hanging="180"/>
+      </w:pPr>
+    </w:lvl>
+  </w:abstractNum>
+  <w:abstractNum w:abstractNumId="5" w15:restartNumberingAfterBreak="0">
     <w:nsid w:val="5414569E"/>
     <w:multiLevelType w:val="hybridMultilevel"/>
     <w:tmpl w:val="569E4C62"/>
@@ -2269,7 +2025,7 @@
       </w:pPr>
     </w:lvl>
   </w:abstractNum>
-  <w:abstractNum w:abstractNumId="5" w15:restartNumberingAfterBreak="0">
+  <w:abstractNum w:abstractNumId="6" w15:restartNumberingAfterBreak="0">
     <w:nsid w:val="5D0D0C77"/>
     <w:multiLevelType w:val="hybridMultilevel"/>
     <w:tmpl w:val="E78EC14E"/>
@@ -2386,10 +2142,10 @@
     <w:abstractNumId w:val="3"/>
   </w:num>
   <w:num w:numId="2" w16cid:durableId="2116633806">
-    <w:abstractNumId w:val="5"/>
+    <w:abstractNumId w:val="6"/>
   </w:num>
   <w:num w:numId="3" w16cid:durableId="1989819994">
-    <w:abstractNumId w:val="4"/>
+    <w:abstractNumId w:val="5"/>
   </w:num>
   <w:num w:numId="4" w16cid:durableId="2041125213">
     <w:abstractNumId w:val="2"/>
@@ -2399,6 +2155,9 @@
   </w:num>
   <w:num w:numId="6" w16cid:durableId="1455489054">
     <w:abstractNumId w:val="1"/>
+  </w:num>
+  <w:num w:numId="7" w16cid:durableId="809202991">
+    <w:abstractNumId w:val="4"/>
   </w:num>
 </w:numbering>
 </file>

</xml_diff>